<commit_message>
refs #99 Inhaltsverzeichnis neu generiert
</commit_message>
<xml_diff>
--- a/doc/03_Anforderderungsspezifikation/UC4_CRUD_Benutzer.docx
+++ b/doc/03_Anforderderungsspezifikation/UC4_CRUD_Benutzer.docx
@@ -39,7 +39,7 @@
       <w:pPr>
         <w:pStyle w:val="berschrift1"/>
       </w:pPr>
-      <w:bookmarkStart w:id="0" w:name="_Toc288557204"/>
+      <w:bookmarkStart w:id="0" w:name="_Toc288839273"/>
       <w:r>
         <w:t>Dokumentinformationen</w:t>
       </w:r>
@@ -49,7 +49,7 @@
       <w:pPr>
         <w:pStyle w:val="berschrift2"/>
       </w:pPr>
-      <w:bookmarkStart w:id="1" w:name="_Toc288557205"/>
+      <w:bookmarkStart w:id="1" w:name="_Toc288839274"/>
       <w:r>
         <w:t>Änderungsgeschichte</w:t>
       </w:r>
@@ -268,7 +268,7 @@
         </w:tc>
       </w:tr>
     </w:tbl>
-    <w:bookmarkStart w:id="2" w:name="_Toc288557206" w:displacedByCustomXml="next"/>
+    <w:bookmarkStart w:id="2" w:name="_Toc288839275" w:displacedByCustomXml="next"/>
     <w:sdt>
       <w:sdtPr>
         <w:rPr>
@@ -296,7 +296,9 @@
           <w:r>
             <w:t>Inhaltsverzeichnis</w:t>
           </w:r>
+          <w:bookmarkStart w:id="3" w:name="_GoBack"/>
           <w:bookmarkEnd w:id="2"/>
+          <w:bookmarkEnd w:id="3"/>
         </w:p>
         <w:p>
           <w:pPr>
@@ -328,7 +330,7 @@
             </w:rPr>
             <w:fldChar w:fldCharType="separate"/>
           </w:r>
-          <w:hyperlink w:anchor="_Toc288557204" w:history="1">
+          <w:hyperlink w:anchor="_Toc288839273" w:history="1">
             <w:r>
               <w:rPr>
                 <w:rStyle w:val="Hyperlink"/>
@@ -372,7 +374,7 @@
                 <w:noProof/>
                 <w:webHidden/>
               </w:rPr>
-              <w:instrText xml:space="preserve"> PAGEREF _Toc288557204 \h </w:instrText>
+              <w:instrText xml:space="preserve"> PAGEREF _Toc288839273 \h </w:instrText>
             </w:r>
             <w:r>
               <w:rPr>
@@ -417,7 +419,7 @@
               <w:lang w:eastAsia="de-CH"/>
             </w:rPr>
           </w:pPr>
-          <w:hyperlink w:anchor="_Toc288557205" w:history="1">
+          <w:hyperlink w:anchor="_Toc288839274" w:history="1">
             <w:r>
               <w:rPr>
                 <w:rStyle w:val="Hyperlink"/>
@@ -460,7 +462,7 @@
                 <w:noProof/>
                 <w:webHidden/>
               </w:rPr>
-              <w:instrText xml:space="preserve"> PAGEREF _Toc288557205 \h </w:instrText>
+              <w:instrText xml:space="preserve"> PAGEREF _Toc288839274 \h </w:instrText>
             </w:r>
             <w:r>
               <w:rPr>
@@ -505,7 +507,7 @@
               <w:lang w:eastAsia="de-CH"/>
             </w:rPr>
           </w:pPr>
-          <w:hyperlink w:anchor="_Toc288557206" w:history="1">
+          <w:hyperlink w:anchor="_Toc288839275" w:history="1">
             <w:r>
               <w:rPr>
                 <w:rStyle w:val="Hyperlink"/>
@@ -548,7 +550,7 @@
                 <w:noProof/>
                 <w:webHidden/>
               </w:rPr>
-              <w:instrText xml:space="preserve"> PAGEREF _Toc288557206 \h </w:instrText>
+              <w:instrText xml:space="preserve"> PAGEREF _Toc288839275 \h </w:instrText>
             </w:r>
             <w:r>
               <w:rPr>
@@ -594,11 +596,12 @@
               <w:lang w:eastAsia="de-CH"/>
             </w:rPr>
           </w:pPr>
-          <w:hyperlink w:anchor="_Toc288557207" w:history="1">
+          <w:hyperlink w:anchor="_Toc288839276" w:history="1">
             <w:r>
               <w:rPr>
                 <w:rStyle w:val="Hyperlink"/>
                 <w:noProof/>
+                <w:lang w:val="en-GB"/>
               </w:rPr>
               <w:t>2</w:t>
             </w:r>
@@ -616,8 +619,9 @@
               <w:rPr>
                 <w:rStyle w:val="Hyperlink"/>
                 <w:noProof/>
-              </w:rPr>
-              <w:t>Use Case UC9: CRUD Auftrag</w:t>
+                <w:lang w:val="en-GB"/>
+              </w:rPr>
+              <w:t>Use Case UC4 CRUD Mitarbeiter</w:t>
             </w:r>
             <w:r>
               <w:rPr>
@@ -638,7 +642,7 @@
                 <w:noProof/>
                 <w:webHidden/>
               </w:rPr>
-              <w:instrText xml:space="preserve"> PAGEREF _Toc288557207 \h </w:instrText>
+              <w:instrText xml:space="preserve"> PAGEREF _Toc288839276 \h </w:instrText>
             </w:r>
             <w:r>
               <w:rPr>
@@ -687,7 +691,7 @@
           <w:lang w:val="en-GB"/>
         </w:rPr>
       </w:pPr>
-      <w:bookmarkStart w:id="3" w:name="_Toc288557207"/>
+      <w:bookmarkStart w:id="4" w:name="_Toc288839276"/>
       <w:r>
         <w:rPr>
           <w:lang w:val="en-GB"/>
@@ -718,7 +722,6 @@
         </w:rPr>
         <w:t>CRUD</w:t>
       </w:r>
-      <w:bookmarkEnd w:id="3"/>
       <w:r>
         <w:rPr>
           <w:lang w:val="en-GB"/>
@@ -732,6 +735,7 @@
         </w:rPr>
         <w:t>Mitarbeiter</w:t>
       </w:r>
+      <w:bookmarkEnd w:id="4"/>
       <w:proofErr w:type="spellEnd"/>
     </w:p>
     <w:tbl>
@@ -1913,8 +1917,6 @@
               </w:rPr>
               <w:tab/>
             </w:r>
-            <w:bookmarkStart w:id="4" w:name="_GoBack"/>
-            <w:bookmarkEnd w:id="4"/>
             <w:r>
               <w:rPr>
                 <w:i/>
@@ -2291,7 +2293,7 @@
       <w:rPr>
         <w:noProof/>
       </w:rPr>
-      <w:t>23. März 2011</w:t>
+      <w:t>25. März 2011</w:t>
     </w:r>
     <w:r>
       <w:fldChar w:fldCharType="end"/>
@@ -2329,30 +2331,45 @@
         <w:noProof/>
         <w:lang w:val="de-DE"/>
       </w:rPr>
+      <w:t>1</w:t>
+    </w:r>
+    <w:r>
+      <w:rPr>
+        <w:b/>
+      </w:rPr>
+      <w:fldChar w:fldCharType="end"/>
+    </w:r>
+    <w:r>
+      <w:rPr>
+        <w:lang w:val="de-DE"/>
+      </w:rPr>
+      <w:t xml:space="preserve"> von </w:t>
+    </w:r>
+    <w:r>
+      <w:fldChar w:fldCharType="begin"/>
+    </w:r>
+    <w:r>
+      <w:instrText>NUMPAGES  \* Arabic  \* MERGEFORMAT</w:instrText>
+    </w:r>
+    <w:r>
+      <w:fldChar w:fldCharType="separate"/>
+    </w:r>
+    <w:r>
+      <w:rPr>
+        <w:b/>
+        <w:noProof/>
+        <w:lang w:val="de-DE"/>
+      </w:rPr>
       <w:t>2</w:t>
     </w:r>
     <w:r>
       <w:rPr>
         <w:b/>
+        <w:noProof/>
+        <w:lang w:val="de-DE"/>
       </w:rPr>
       <w:fldChar w:fldCharType="end"/>
     </w:r>
-    <w:r>
-      <w:rPr>
-        <w:lang w:val="de-DE"/>
-      </w:rPr>
-      <w:t xml:space="preserve"> von </w:t>
-    </w:r>
-    <w:fldSimple w:instr="NUMPAGES  \* Arabic  \* MERGEFORMAT">
-      <w:r>
-        <w:rPr>
-          <w:b/>
-          <w:noProof/>
-          <w:lang w:val="de-DE"/>
-        </w:rPr>
-        <w:t>2</w:t>
-      </w:r>
-    </w:fldSimple>
   </w:p>
 </w:ftr>
 </file>
@@ -8624,7 +8641,7 @@
 </file>
 
 <file path=customXml/itemProps1.xml><?xml version="1.0" encoding="utf-8"?>
-<ds:datastoreItem xmlns:ds="http://schemas.openxmlformats.org/officeDocument/2006/customXml" ds:itemID="{9C79037D-F471-413F-B2E8-8063D0C95334}">
+<ds:datastoreItem xmlns:ds="http://schemas.openxmlformats.org/officeDocument/2006/customXml" ds:itemID="{07BE63BA-091F-46CB-8A85-FE217E7CED30}">
   <ds:schemaRefs>
     <ds:schemaRef ds:uri="http://schemas.openxmlformats.org/officeDocument/2006/bibliography"/>
   </ds:schemaRefs>

</xml_diff>